<commit_message>
Fixed docx file and word 2013 fixtures (excluding Safari).
</commit_message>
<xml_diff>
--- a/tests/plugins/pastefromword/generated/_fixtures/Ordered_list/Ordered_list.docx
+++ b/tests/plugins/pastefromword/generated/_fixtures/Ordered_list/Ordered_list.docx
@@ -1,40 +1,89 @@
 
 <file path=word/document.xml><?xml version="1.0" encoding="utf-8"?>
-<w:document xmlns:wpc="http://schemas.microsoft.com/office/word/2010/wordprocessingCanvas" xmlns:mc="http://schemas.openxmlformats.org/markup-compatibility/2006" xmlns:o="urn:schemas-microsoft-com:office:office" xmlns:r="http://schemas.openxmlformats.org/officeDocument/2006/relationships" xmlns:m="http://schemas.openxmlformats.org/officeDocument/2006/math" xmlns:v="urn:schemas-microsoft-com:vml" xmlns:wp14="http://schemas.microsoft.com/office/word/2010/wordprocessingDrawing" xmlns:wp="http://schemas.openxmlformats.org/drawingml/2006/wordprocessingDrawing" xmlns:w10="urn:schemas-microsoft-com:office:word" xmlns:w="http://schemas.openxmlformats.org/wordprocessingml/2006/main" xmlns:w14="http://schemas.microsoft.com/office/word/2010/wordml" xmlns:w15="http://schemas.microsoft.com/office/word/2012/wordml" xmlns:wpg="http://schemas.microsoft.com/office/word/2010/wordprocessingGroup" xmlns:wpi="http://schemas.microsoft.com/office/word/2010/wordprocessingInk" xmlns:wne="http://schemas.microsoft.com/office/word/2006/wordml" xmlns:wps="http://schemas.microsoft.com/office/word/2010/wordprocessingShape" mc:Ignorable="w14 w15 wp14">
+<w:document xmlns:wpc="http://schemas.microsoft.com/office/word/2010/wordprocessingCanvas" xmlns:cx="http://schemas.microsoft.com/office/drawing/2014/chartex" xmlns:cx1="http://schemas.microsoft.com/office/drawing/2015/9/8/chartex" xmlns:cx2="http://schemas.microsoft.com/office/drawing/2015/10/21/chartex" xmlns:cx3="http://schemas.microsoft.com/office/drawing/2016/5/9/chartex" xmlns:cx4="http://schemas.microsoft.com/office/drawing/2016/5/10/chartex" xmlns:cx5="http://schemas.microsoft.com/office/drawing/2016/5/11/chartex" xmlns:mc="http://schemas.openxmlformats.org/markup-compatibility/2006" xmlns:o="urn:schemas-microsoft-com:office:office" xmlns:r="http://schemas.openxmlformats.org/officeDocument/2006/relationships" xmlns:m="http://schemas.openxmlformats.org/officeDocument/2006/math" xmlns:v="urn:schemas-microsoft-com:vml" xmlns:wp14="http://schemas.microsoft.com/office/word/2010/wordprocessingDrawing" xmlns:wp="http://schemas.openxmlformats.org/drawingml/2006/wordprocessingDrawing" xmlns:w10="urn:schemas-microsoft-com:office:word" xmlns:w="http://schemas.openxmlformats.org/wordprocessingml/2006/main" xmlns:w14="http://schemas.microsoft.com/office/word/2010/wordml" xmlns:w15="http://schemas.microsoft.com/office/word/2012/wordml" xmlns:w16se="http://schemas.microsoft.com/office/word/2015/wordml/symex" xmlns:wpg="http://schemas.microsoft.com/office/word/2010/wordprocessingGroup" xmlns:wpi="http://schemas.microsoft.com/office/word/2010/wordprocessingInk" xmlns:wne="http://schemas.microsoft.com/office/word/2006/wordml" xmlns:wps="http://schemas.microsoft.com/office/word/2010/wordprocessingShape" mc:Ignorable="w14 w15 w16se wp14">
   <w:body>
     <w:p>
+      <w:pPr>
+        <w:pStyle w:val="ListParagraph"/>
+        <w:numPr>
+          <w:ilvl w:val="0"/>
+          <w:numId w:val="1"/>
+        </w:numPr>
+      </w:pPr>
       <w:r>
-        <w:t>1.       This</w:t>
+        <w:t>This</w:t>
       </w:r>
     </w:p>
     <w:p>
+      <w:pPr>
+        <w:pStyle w:val="ListParagraph"/>
+        <w:numPr>
+          <w:ilvl w:val="0"/>
+          <w:numId w:val="1"/>
+        </w:numPr>
+      </w:pPr>
       <w:r>
-        <w:t>2.       Is</w:t>
+        <w:t>Is</w:t>
       </w:r>
     </w:p>
     <w:p>
+      <w:pPr>
+        <w:pStyle w:val="ListParagraph"/>
+        <w:numPr>
+          <w:ilvl w:val="0"/>
+          <w:numId w:val="1"/>
+        </w:numPr>
+      </w:pPr>
       <w:r>
-        <w:t>3.       A</w:t>
+        <w:t>A</w:t>
       </w:r>
     </w:p>
     <w:p>
+      <w:pPr>
+        <w:pStyle w:val="ListParagraph"/>
+        <w:numPr>
+          <w:ilvl w:val="0"/>
+          <w:numId w:val="1"/>
+        </w:numPr>
+      </w:pPr>
       <w:r>
-        <w:t>4.       One</w:t>
+        <w:t>One</w:t>
       </w:r>
     </w:p>
     <w:p>
+      <w:pPr>
+        <w:pStyle w:val="ListParagraph"/>
+        <w:numPr>
+          <w:ilvl w:val="0"/>
+          <w:numId w:val="1"/>
+        </w:numPr>
+      </w:pPr>
       <w:r>
-        <w:t>5.       Level</w:t>
+        <w:t>Level</w:t>
       </w:r>
     </w:p>
     <w:p>
+      <w:pPr>
+        <w:pStyle w:val="ListParagraph"/>
+        <w:numPr>
+          <w:ilvl w:val="0"/>
+          <w:numId w:val="1"/>
+        </w:numPr>
+      </w:pPr>
       <w:r>
-        <w:t>6.       Ordered</w:t>
+        <w:t>Ordered</w:t>
       </w:r>
     </w:p>
     <w:p>
+      <w:pPr>
+        <w:pStyle w:val="ListParagraph"/>
+        <w:numPr>
+          <w:ilvl w:val="0"/>
+          <w:numId w:val="1"/>
+        </w:numPr>
+      </w:pPr>
       <w:r>
-        <w:t>7.       List</w:t>
+        <w:t>List</w:t>
       </w:r>
       <w:bookmarkStart w:id="0" w:name="_GoBack"/>
       <w:bookmarkEnd w:id="0"/>
@@ -49,8 +98,102 @@
 </w:document>
 </file>
 
+<file path=word/numbering.xml><?xml version="1.0" encoding="utf-8"?>
+<w:numbering xmlns:wpc="http://schemas.microsoft.com/office/word/2010/wordprocessingCanvas" xmlns:cx="http://schemas.microsoft.com/office/drawing/2014/chartex" xmlns:cx1="http://schemas.microsoft.com/office/drawing/2015/9/8/chartex" xmlns:cx2="http://schemas.microsoft.com/office/drawing/2015/10/21/chartex" xmlns:cx3="http://schemas.microsoft.com/office/drawing/2016/5/9/chartex" xmlns:cx4="http://schemas.microsoft.com/office/drawing/2016/5/10/chartex" xmlns:cx5="http://schemas.microsoft.com/office/drawing/2016/5/11/chartex" xmlns:mc="http://schemas.openxmlformats.org/markup-compatibility/2006" xmlns:o="urn:schemas-microsoft-com:office:office" xmlns:r="http://schemas.openxmlformats.org/officeDocument/2006/relationships" xmlns:m="http://schemas.openxmlformats.org/officeDocument/2006/math" xmlns:v="urn:schemas-microsoft-com:vml" xmlns:wp14="http://schemas.microsoft.com/office/word/2010/wordprocessingDrawing" xmlns:wp="http://schemas.openxmlformats.org/drawingml/2006/wordprocessingDrawing" xmlns:w10="urn:schemas-microsoft-com:office:word" xmlns:w="http://schemas.openxmlformats.org/wordprocessingml/2006/main" xmlns:w14="http://schemas.microsoft.com/office/word/2010/wordml" xmlns:w15="http://schemas.microsoft.com/office/word/2012/wordml" xmlns:w16se="http://schemas.microsoft.com/office/word/2015/wordml/symex" xmlns:wpg="http://schemas.microsoft.com/office/word/2010/wordprocessingGroup" xmlns:wpi="http://schemas.microsoft.com/office/word/2010/wordprocessingInk" xmlns:wne="http://schemas.microsoft.com/office/word/2006/wordml" xmlns:wps="http://schemas.microsoft.com/office/word/2010/wordprocessingShape" mc:Ignorable="w14 w15 w16se wp14">
+  <w:abstractNum w:abstractNumId="0" w15:restartNumberingAfterBreak="0">
+    <w:nsid w:val="39181B12"/>
+    <w:multiLevelType w:val="hybridMultilevel"/>
+    <w:tmpl w:val="76867C7C"/>
+    <w:lvl w:ilvl="0" w:tplc="0409000F">
+      <w:start w:val="1"/>
+      <w:numFmt w:val="decimal"/>
+      <w:lvlText w:val="%1."/>
+      <w:lvlJc w:val="left"/>
+      <w:pPr>
+        <w:ind w:left="720" w:hanging="360"/>
+      </w:pPr>
+    </w:lvl>
+    <w:lvl w:ilvl="1" w:tplc="04090019" w:tentative="1">
+      <w:start w:val="1"/>
+      <w:numFmt w:val="lowerLetter"/>
+      <w:lvlText w:val="%2."/>
+      <w:lvlJc w:val="left"/>
+      <w:pPr>
+        <w:ind w:left="1440" w:hanging="360"/>
+      </w:pPr>
+    </w:lvl>
+    <w:lvl w:ilvl="2" w:tplc="0409001B" w:tentative="1">
+      <w:start w:val="1"/>
+      <w:numFmt w:val="lowerRoman"/>
+      <w:lvlText w:val="%3."/>
+      <w:lvlJc w:val="right"/>
+      <w:pPr>
+        <w:ind w:left="2160" w:hanging="180"/>
+      </w:pPr>
+    </w:lvl>
+    <w:lvl w:ilvl="3" w:tplc="0409000F" w:tentative="1">
+      <w:start w:val="1"/>
+      <w:numFmt w:val="decimal"/>
+      <w:lvlText w:val="%4."/>
+      <w:lvlJc w:val="left"/>
+      <w:pPr>
+        <w:ind w:left="2880" w:hanging="360"/>
+      </w:pPr>
+    </w:lvl>
+    <w:lvl w:ilvl="4" w:tplc="04090019" w:tentative="1">
+      <w:start w:val="1"/>
+      <w:numFmt w:val="lowerLetter"/>
+      <w:lvlText w:val="%5."/>
+      <w:lvlJc w:val="left"/>
+      <w:pPr>
+        <w:ind w:left="3600" w:hanging="360"/>
+      </w:pPr>
+    </w:lvl>
+    <w:lvl w:ilvl="5" w:tplc="0409001B" w:tentative="1">
+      <w:start w:val="1"/>
+      <w:numFmt w:val="lowerRoman"/>
+      <w:lvlText w:val="%6."/>
+      <w:lvlJc w:val="right"/>
+      <w:pPr>
+        <w:ind w:left="4320" w:hanging="180"/>
+      </w:pPr>
+    </w:lvl>
+    <w:lvl w:ilvl="6" w:tplc="0409000F" w:tentative="1">
+      <w:start w:val="1"/>
+      <w:numFmt w:val="decimal"/>
+      <w:lvlText w:val="%7."/>
+      <w:lvlJc w:val="left"/>
+      <w:pPr>
+        <w:ind w:left="5040" w:hanging="360"/>
+      </w:pPr>
+    </w:lvl>
+    <w:lvl w:ilvl="7" w:tplc="04090019" w:tentative="1">
+      <w:start w:val="1"/>
+      <w:numFmt w:val="lowerLetter"/>
+      <w:lvlText w:val="%8."/>
+      <w:lvlJc w:val="left"/>
+      <w:pPr>
+        <w:ind w:left="5760" w:hanging="360"/>
+      </w:pPr>
+    </w:lvl>
+    <w:lvl w:ilvl="8" w:tplc="0409001B" w:tentative="1">
+      <w:start w:val="1"/>
+      <w:numFmt w:val="lowerRoman"/>
+      <w:lvlText w:val="%9."/>
+      <w:lvlJc w:val="right"/>
+      <w:pPr>
+        <w:ind w:left="6480" w:hanging="180"/>
+      </w:pPr>
+    </w:lvl>
+  </w:abstractNum>
+  <w:num w:numId="1">
+    <w:abstractNumId w:val="0"/>
+  </w:num>
+</w:numbering>
+</file>
+
 <file path=word/styles.xml><?xml version="1.0" encoding="utf-8"?>
-<w:styles xmlns:mc="http://schemas.openxmlformats.org/markup-compatibility/2006" xmlns:r="http://schemas.openxmlformats.org/officeDocument/2006/relationships" xmlns:w="http://schemas.openxmlformats.org/wordprocessingml/2006/main" xmlns:w14="http://schemas.microsoft.com/office/word/2010/wordml" xmlns:w15="http://schemas.microsoft.com/office/word/2012/wordml" mc:Ignorable="w14 w15">
+<w:styles xmlns:mc="http://schemas.openxmlformats.org/markup-compatibility/2006" xmlns:r="http://schemas.openxmlformats.org/officeDocument/2006/relationships" xmlns:w="http://schemas.openxmlformats.org/wordprocessingml/2006/main" xmlns:w14="http://schemas.microsoft.com/office/word/2010/wordml" xmlns:w15="http://schemas.microsoft.com/office/word/2012/wordml" xmlns:w16se="http://schemas.microsoft.com/office/word/2015/wordml/symex" mc:Ignorable="w14 w15 w16se">
   <w:docDefaults>
     <w:rPrDefault>
       <w:rPr>
@@ -66,7 +209,7 @@
       </w:pPr>
     </w:pPrDefault>
   </w:docDefaults>
-  <w:latentStyles w:defLockedState="0" w:defUIPriority="99" w:defSemiHidden="0" w:defUnhideWhenUsed="0" w:defQFormat="0" w:count="371">
+  <w:latentStyles w:defLockedState="0" w:defUIPriority="99" w:defSemiHidden="0" w:defUnhideWhenUsed="0" w:defQFormat="0" w:count="374">
     <w:lsdException w:name="Normal" w:uiPriority="0" w:qFormat="1"/>
     <w:lsdException w:name="heading 1" w:uiPriority="9" w:qFormat="1"/>
     <w:lsdException w:name="heading 2" w:semiHidden="1" w:uiPriority="9" w:unhideWhenUsed="1" w:qFormat="1"/>
@@ -438,6 +581,9 @@
     <w:lsdException w:name="List Table 5 Dark Accent 6" w:uiPriority="50"/>
     <w:lsdException w:name="List Table 6 Colorful Accent 6" w:uiPriority="51"/>
     <w:lsdException w:name="List Table 7 Colorful Accent 6" w:uiPriority="52"/>
+    <w:lsdException w:name="Mention" w:semiHidden="1" w:unhideWhenUsed="1"/>
+    <w:lsdException w:name="Smart Hyperlink" w:semiHidden="1" w:unhideWhenUsed="1"/>
+    <w:lsdException w:name="Hashtag" w:semiHidden="1" w:unhideWhenUsed="1"/>
   </w:latentStyles>
   <w:style w:type="paragraph" w:default="1" w:styleId="Normal">
     <w:name w:val="Normal"/>
@@ -475,20 +621,11 @@
     <w:basedOn w:val="Normal"/>
     <w:uiPriority w:val="34"/>
     <w:qFormat/>
-    <w:rsid w:val="00F47832"/>
+    <w:rsid w:val="00C11501"/>
     <w:pPr>
-      <w:spacing w:before="100" w:beforeAutospacing="1" w:after="100" w:afterAutospacing="1" w:line="240" w:lineRule="auto"/>
+      <w:ind w:left="720"/>
+      <w:contextualSpacing/>
     </w:pPr>
-    <w:rPr>
-      <w:rFonts w:ascii="Times New Roman" w:eastAsia="Times New Roman" w:hAnsi="Times New Roman" w:cs="Times New Roman"/>
-      <w:sz w:val="24"/>
-      <w:szCs w:val="24"/>
-    </w:rPr>
-  </w:style>
-  <w:style w:type="character" w:customStyle="1" w:styleId="apple-converted-space">
-    <w:name w:val="apple-converted-space"/>
-    <w:basedOn w:val="DefaultParagraphFont"/>
-    <w:rsid w:val="00F47832"/>
   </w:style>
 </w:styles>
 </file>
@@ -510,7 +647,7 @@
         <a:srgbClr val="E7E6E6"/>
       </a:lt2>
       <a:accent1>
-        <a:srgbClr val="5B9BD5"/>
+        <a:srgbClr val="4472C4"/>
       </a:accent1>
       <a:accent2>
         <a:srgbClr val="ED7D31"/>
@@ -522,7 +659,7 @@
         <a:srgbClr val="FFC000"/>
       </a:accent4>
       <a:accent5>
-        <a:srgbClr val="4472C4"/>
+        <a:srgbClr val="5B9BD5"/>
       </a:accent5>
       <a:accent6>
         <a:srgbClr val="70AD47"/>
@@ -539,9 +676,9 @@
         <a:latin typeface="Calibri Light" panose="020F0302020204030204"/>
         <a:ea typeface=""/>
         <a:cs typeface=""/>
-        <a:font script="Jpan" typeface="ＭＳ ゴシック"/>
+        <a:font script="Jpan" typeface="游ゴシック Light"/>
         <a:font script="Hang" typeface="맑은 고딕"/>
-        <a:font script="Hans" typeface="宋体"/>
+        <a:font script="Hans" typeface="等线 Light"/>
         <a:font script="Hant" typeface="新細明體"/>
         <a:font script="Arab" typeface="Times New Roman"/>
         <a:font script="Hebr" typeface="Times New Roman"/>
@@ -569,14 +706,31 @@
         <a:font script="Viet" typeface="Times New Roman"/>
         <a:font script="Uigh" typeface="Microsoft Uighur"/>
         <a:font script="Geor" typeface="Sylfaen"/>
+        <a:font script="Armn" typeface="Arial"/>
+        <a:font script="Bugi" typeface="Leelawadee UI"/>
+        <a:font script="Bopo" typeface="Microsoft JhengHei"/>
+        <a:font script="Java" typeface="Javanese Text"/>
+        <a:font script="Lisu" typeface="Segoe UI"/>
+        <a:font script="Mymr" typeface="Myanmar Text"/>
+        <a:font script="Nkoo" typeface="Ebrima"/>
+        <a:font script="Olck" typeface="Nirmala UI"/>
+        <a:font script="Osma" typeface="Ebrima"/>
+        <a:font script="Phag" typeface="Phagspa"/>
+        <a:font script="Syrn" typeface="Estrangelo Edessa"/>
+        <a:font script="Syrj" typeface="Estrangelo Edessa"/>
+        <a:font script="Syre" typeface="Estrangelo Edessa"/>
+        <a:font script="Sora" typeface="Nirmala UI"/>
+        <a:font script="Tale" typeface="Microsoft Tai Le"/>
+        <a:font script="Talu" typeface="Microsoft New Tai Lue"/>
+        <a:font script="Tfng" typeface="Ebrima"/>
       </a:majorFont>
       <a:minorFont>
         <a:latin typeface="Calibri" panose="020F0502020204030204"/>
         <a:ea typeface=""/>
         <a:cs typeface=""/>
-        <a:font script="Jpan" typeface="ＭＳ 明朝"/>
+        <a:font script="Jpan" typeface="游明朝"/>
         <a:font script="Hang" typeface="맑은 고딕"/>
-        <a:font script="Hans" typeface="宋体"/>
+        <a:font script="Hans" typeface="等线"/>
         <a:font script="Hant" typeface="新細明體"/>
         <a:font script="Arab" typeface="Arial"/>
         <a:font script="Hebr" typeface="Arial"/>
@@ -604,6 +758,23 @@
         <a:font script="Viet" typeface="Arial"/>
         <a:font script="Uigh" typeface="Microsoft Uighur"/>
         <a:font script="Geor" typeface="Sylfaen"/>
+        <a:font script="Armn" typeface="Arial"/>
+        <a:font script="Bugi" typeface="Leelawadee UI"/>
+        <a:font script="Bopo" typeface="Microsoft JhengHei"/>
+        <a:font script="Java" typeface="Javanese Text"/>
+        <a:font script="Lisu" typeface="Segoe UI"/>
+        <a:font script="Mymr" typeface="Myanmar Text"/>
+        <a:font script="Nkoo" typeface="Ebrima"/>
+        <a:font script="Olck" typeface="Nirmala UI"/>
+        <a:font script="Osma" typeface="Ebrima"/>
+        <a:font script="Phag" typeface="Phagspa"/>
+        <a:font script="Syrn" typeface="Estrangelo Edessa"/>
+        <a:font script="Syrj" typeface="Estrangelo Edessa"/>
+        <a:font script="Syre" typeface="Estrangelo Edessa"/>
+        <a:font script="Sora" typeface="Nirmala UI"/>
+        <a:font script="Tale" typeface="Microsoft Tai Le"/>
+        <a:font script="Talu" typeface="Microsoft New Tai Lue"/>
+        <a:font script="Tfng" typeface="Ebrima"/>
       </a:minorFont>
     </a:fontScheme>
     <a:fmtScheme name="Office">

</xml_diff>